<commit_message>
Update link to PIA in consent form
</commit_message>
<xml_diff>
--- a/assets/downloads/ConsentForm.docx
+++ b/assets/downloads/ConsentForm.docx
@@ -12,16 +12,7 @@
           <w:rFonts w:ascii="Helvetica Neue" w:eastAsia="Helvetica Neue" w:hAnsi="Helvetica Neue" w:cs="Helvetica Neue"/>
           <w:b/>
         </w:rPr>
-        <w:t>Des</w:t>
-      </w:r>
-      <w:bookmarkStart w:id="0" w:name="_GoBack"/>
-      <w:bookmarkEnd w:id="0"/>
-      <w:r>
-        <w:rPr>
-          <w:rFonts w:ascii="Helvetica Neue" w:eastAsia="Helvetica Neue" w:hAnsi="Helvetica Neue" w:cs="Helvetica Neue"/>
-          <w:b/>
-        </w:rPr>
-        <w:t>ign Research Participant Consent Form</w:t>
+        <w:t>Design Research Participant Consent Form</w:t>
       </w:r>
     </w:p>
     <w:p>
@@ -418,7 +409,17 @@
                 <w:sz w:val="20"/>
                 <w:szCs w:val="20"/>
               </w:rPr>
-              <w:t>The project team may take make records of our research activities. If you approve of your image being used, please initial in the section below. Unless we agree otherwise, we will not use your real name in any of our published or presented research materials.</w:t>
+              <w:t>The project team may take make records of our research activities. I</w:t>
+            </w:r>
+            <w:bookmarkStart w:id="0" w:name="_GoBack"/>
+            <w:bookmarkEnd w:id="0"/>
+            <w:r>
+              <w:rPr>
+                <w:rFonts w:ascii="Helvetica Neue" w:eastAsia="Helvetica Neue" w:hAnsi="Helvetica Neue" w:cs="Helvetica Neue"/>
+                <w:sz w:val="20"/>
+                <w:szCs w:val="20"/>
+              </w:rPr>
+              <w:t>f you approve of your image being used, please initial in the section below. Unless we agree otherwise, we will not use your real name in any of our published or presented research materials.</w:t>
             </w:r>
           </w:p>
         </w:tc>
@@ -577,63 +578,26 @@
         </w:rPr>
         <w:t xml:space="preserve">For more information, see </w:t>
       </w:r>
+      <w:hyperlink r:id="rId7" w:history="1">
+        <w:r>
+          <w:rPr>
+            <w:rStyle w:val="Hyperlink"/>
+            <w:rFonts w:ascii="Helvetica Neue" w:eastAsia="Helvetica Neue" w:hAnsi="Helvetica Neue" w:cs="Helvetica Neue"/>
+            <w:sz w:val="18"/>
+            <w:szCs w:val="18"/>
+          </w:rPr>
+          <w:t>GSA’s Privacy Act Statement for Design Research</w:t>
+        </w:r>
+      </w:hyperlink>
       <w:r>
         <w:rPr>
           <w:rFonts w:ascii="Helvetica Neue" w:eastAsia="Helvetica Neue" w:hAnsi="Helvetica Neue" w:cs="Helvetica Neue"/>
           <w:sz w:val="18"/>
           <w:szCs w:val="18"/>
         </w:rPr>
-        <w:fldChar w:fldCharType="begin"/>
-      </w:r>
-      <w:r>
-        <w:rPr>
-          <w:rFonts w:ascii="Helvetica Neue" w:eastAsia="Helvetica Neue" w:hAnsi="Helvetica Neue" w:cs="Helvetica Neue"/>
-          <w:sz w:val="18"/>
-          <w:szCs w:val="18"/>
-        </w:rPr>
-        <w:instrText xml:space="preserve"> HYPERLINK "https://www.gsa.gov/portal/content/162010" </w:instrText>
-      </w:r>
-      <w:r>
-        <w:rPr>
-          <w:rFonts w:ascii="Helvetica Neue" w:eastAsia="Helvetica Neue" w:hAnsi="Helvetica Neue" w:cs="Helvetica Neue"/>
-          <w:sz w:val="18"/>
-          <w:szCs w:val="18"/>
-        </w:rPr>
-      </w:r>
-      <w:r>
-        <w:rPr>
-          <w:rFonts w:ascii="Helvetica Neue" w:eastAsia="Helvetica Neue" w:hAnsi="Helvetica Neue" w:cs="Helvetica Neue"/>
-          <w:sz w:val="18"/>
-          <w:szCs w:val="18"/>
-        </w:rPr>
-        <w:fldChar w:fldCharType="separate"/>
-      </w:r>
-      <w:r>
-        <w:rPr>
-          <w:rStyle w:val="Hyperlink"/>
-          <w:rFonts w:ascii="Helvetica Neue" w:eastAsia="Helvetica Neue" w:hAnsi="Helvetica Neue" w:cs="Helvetica Neue"/>
-          <w:sz w:val="18"/>
-          <w:szCs w:val="18"/>
-        </w:rPr>
-        <w:t>GSA’s Privacy Act Statement for Design Research</w:t>
-      </w:r>
-      <w:r>
-        <w:rPr>
-          <w:rFonts w:ascii="Helvetica Neue" w:eastAsia="Helvetica Neue" w:hAnsi="Helvetica Neue" w:cs="Helvetica Neue"/>
-          <w:sz w:val="18"/>
-          <w:szCs w:val="18"/>
-        </w:rPr>
-        <w:fldChar w:fldCharType="end"/>
-      </w:r>
-      <w:r>
-        <w:rPr>
-          <w:rFonts w:ascii="Helvetica Neue" w:eastAsia="Helvetica Neue" w:hAnsi="Helvetica Neue" w:cs="Helvetica Neue"/>
-          <w:sz w:val="18"/>
-          <w:szCs w:val="18"/>
-        </w:rPr>
         <w:t xml:space="preserve"> and GSA’s </w:t>
       </w:r>
-      <w:hyperlink r:id="rId7" w:history="1">
+      <w:hyperlink r:id="rId8" w:history="1">
         <w:r>
           <w:rPr>
             <w:rStyle w:val="Hyperlink"/>
@@ -646,8 +610,8 @@
       </w:hyperlink>
     </w:p>
     <w:sectPr>
-      <w:headerReference w:type="default" r:id="rId8"/>
-      <w:footerReference w:type="default" r:id="rId9"/>
+      <w:headerReference w:type="default" r:id="rId9"/>
+      <w:footerReference w:type="default" r:id="rId10"/>
       <w:pgSz w:w="12240" w:h="15840"/>
       <w:pgMar w:top="1440" w:right="1440" w:bottom="1440" w:left="1440" w:header="720" w:footer="720" w:gutter="0"/>
       <w:pgNumType w:start="1"/>

</xml_diff>